<commit_message>
SAA - Finishing pandas exercises. Started project exercises
MIA - Finished Practice3. Started Practice 4
</commit_message>
<xml_diff>
--- a/ModelosInteligenciaArtificial/Unidad2-LogicaDifusa/ApuntesSucio.docx
+++ b/ModelosInteligenciaArtificial/Unidad2-LogicaDifusa/ApuntesSucio.docx
@@ -92,7 +92,31 @@
     </w:p>
     <w:p>
       <w:r>
-        <w:t xml:space="preserve">El creado es Lotfi Asker, pero Jan Lukasiewicz proponer una </w:t>
+        <w:t xml:space="preserve">El creado es </w:t>
+      </w:r>
+      <w:proofErr w:type="spellStart"/>
+      <w:r>
+        <w:t>Lotfi</w:t>
+      </w:r>
+      <w:proofErr w:type="spellEnd"/>
+      <w:r>
+        <w:t xml:space="preserve"> </w:t>
+      </w:r>
+      <w:proofErr w:type="spellStart"/>
+      <w:r>
+        <w:t>Asker</w:t>
+      </w:r>
+      <w:proofErr w:type="spellEnd"/>
+      <w:r>
+        <w:t xml:space="preserve">, pero Jan </w:t>
+      </w:r>
+      <w:proofErr w:type="spellStart"/>
+      <w:r>
+        <w:t>Lukasiewicz</w:t>
+      </w:r>
+      <w:proofErr w:type="spellEnd"/>
+      <w:r>
+        <w:t xml:space="preserve"> proponer una </w:t>
       </w:r>
       <w:r>
         <w:t>alternativa</w:t>
@@ -110,7 +134,15 @@
         <w:t>teoría</w:t>
       </w:r>
       <w:r>
-        <w:t xml:space="preserve"> de conjuntos. Lotfi </w:t>
+        <w:t xml:space="preserve"> de conjuntos. </w:t>
+      </w:r>
+      <w:proofErr w:type="spellStart"/>
+      <w:r>
+        <w:t>Lotfi</w:t>
+      </w:r>
+      <w:proofErr w:type="spellEnd"/>
+      <w:r>
+        <w:t xml:space="preserve"> </w:t>
       </w:r>
       <w:r>
         <w:t>combina</w:t>
@@ -203,9 +235,11 @@
           <w:numId w:val="1"/>
         </w:numPr>
       </w:pPr>
+      <w:proofErr w:type="spellStart"/>
       <w:r>
         <w:t>Dosifi</w:t>
       </w:r>
+      <w:proofErr w:type="spellEnd"/>
     </w:p>
     <w:p>
       <w:pPr>
@@ -245,8 +279,13 @@
     </w:p>
     <w:p/>
     <w:p>
-      <w:r>
-        <w:t>Logica booleana vs difusa</w:t>
+      <w:proofErr w:type="spellStart"/>
+      <w:r>
+        <w:t>Logica</w:t>
+      </w:r>
+      <w:proofErr w:type="spellEnd"/>
+      <w:r>
+        <w:t xml:space="preserve"> booleana vs difusa</w:t>
       </w:r>
     </w:p>
     <w:p>
@@ -336,8 +375,21 @@
       </w:r>
     </w:p>
     <w:p>
-      <w:r>
-        <w:t xml:space="preserve">Union: junta cojuntos </w:t>
+      <w:proofErr w:type="spellStart"/>
+      <w:r>
+        <w:t>Union</w:t>
+      </w:r>
+      <w:proofErr w:type="spellEnd"/>
+      <w:r>
+        <w:t xml:space="preserve">: junta </w:t>
+      </w:r>
+      <w:proofErr w:type="spellStart"/>
+      <w:r>
+        <w:t>cojuntos</w:t>
+      </w:r>
+      <w:proofErr w:type="spellEnd"/>
+      <w:r>
+        <w:t xml:space="preserve"> </w:t>
       </w:r>
     </w:p>
     <w:p/>
@@ -347,8 +399,21 @@
       </w:r>
     </w:p>
     <w:p>
-      <w:r>
-        <w:t>Funcion de membersia: parte de un universe de discurso</w:t>
+      <w:proofErr w:type="spellStart"/>
+      <w:r>
+        <w:t>Funcion</w:t>
+      </w:r>
+      <w:proofErr w:type="spellEnd"/>
+      <w:r>
+        <w:t xml:space="preserve"> de </w:t>
+      </w:r>
+      <w:proofErr w:type="spellStart"/>
+      <w:r>
+        <w:t>membersia</w:t>
+      </w:r>
+      <w:proofErr w:type="spellEnd"/>
+      <w:r>
+        <w:t>: parte de un universe de discurso</w:t>
       </w:r>
     </w:p>
     <w:p/>
@@ -375,7 +440,15 @@
     </w:p>
     <w:p>
       <w:r>
-        <w:t xml:space="preserve">Todos los elementos de B estan en </w:t>
+        <w:t xml:space="preserve">Todos los elementos de B </w:t>
+      </w:r>
+      <w:proofErr w:type="spellStart"/>
+      <w:r>
+        <w:t>estan</w:t>
+      </w:r>
+      <w:proofErr w:type="spellEnd"/>
+      <w:r>
+        <w:t xml:space="preserve"> en </w:t>
       </w:r>
     </w:p>
     <w:p>
@@ -391,8 +464,13 @@
     </w:p>
     <w:p>
       <w:r>
-        <w:t>Funciones de membresia</w:t>
-      </w:r>
+        <w:t xml:space="preserve">Funciones de </w:t>
+      </w:r>
+      <w:proofErr w:type="spellStart"/>
+      <w:r>
+        <w:t>membresia</w:t>
+      </w:r>
+      <w:proofErr w:type="spellEnd"/>
     </w:p>
     <w:p>
       <w:pPr>
@@ -415,18 +493,36 @@
         </w:numPr>
       </w:pPr>
       <w:r>
-        <w:t>Núcleo: cuando los valories son 1</w:t>
+        <w:t xml:space="preserve">Núcleo: cuando los </w:t>
+      </w:r>
+      <w:proofErr w:type="spellStart"/>
+      <w:r>
+        <w:t>valories</w:t>
+      </w:r>
+      <w:proofErr w:type="spellEnd"/>
+      <w:r>
+        <w:t xml:space="preserve"> son 1</w:t>
       </w:r>
     </w:p>
     <w:p/>
     <w:p>
       <w:r>
-        <w:t>Tipos de funciones de membersia</w:t>
-      </w:r>
-    </w:p>
-    <w:p>
-      <w:r>
-        <w:t>Singleton: hay un valor del universo de discurso que es 1 y el resto es 0</w:t>
+        <w:t xml:space="preserve">Tipos de funciones de </w:t>
+      </w:r>
+      <w:proofErr w:type="spellStart"/>
+      <w:r>
+        <w:t>membersia</w:t>
+      </w:r>
+      <w:proofErr w:type="spellEnd"/>
+    </w:p>
+    <w:p>
+      <w:proofErr w:type="spellStart"/>
+      <w:r>
+        <w:t>Singleton</w:t>
+      </w:r>
+      <w:proofErr w:type="spellEnd"/>
+      <w:r>
+        <w:t>: hay un valor del universo de discurso que es 1 y el resto es 0</w:t>
       </w:r>
     </w:p>
     <w:p>
@@ -476,12 +572,33 @@
     <w:p/>
     <w:p>
       <w:r>
-        <w:t>El producto cartesiano relaciona 2 conjuto</w:t>
-      </w:r>
-    </w:p>
-    <w:p>
-      <w:r>
-        <w:t>La composición relaciona 3  conjuntos (A, B y C) Calculamos mínimos de filas y columnas. De esos cojemos el máximo</w:t>
+        <w:t xml:space="preserve">El producto cartesiano relaciona 2 </w:t>
+      </w:r>
+      <w:proofErr w:type="spellStart"/>
+      <w:r>
+        <w:t>conjuto</w:t>
+      </w:r>
+      <w:proofErr w:type="spellEnd"/>
+    </w:p>
+    <w:p>
+      <w:r>
+        <w:t xml:space="preserve">La composición relaciona </w:t>
+      </w:r>
+      <w:proofErr w:type="gramStart"/>
+      <w:r>
+        <w:t>3  conjuntos</w:t>
+      </w:r>
+      <w:proofErr w:type="gramEnd"/>
+      <w:r>
+        <w:t xml:space="preserve"> (A, B y C) Calculamos mínimos de filas y columnas. De esos </w:t>
+      </w:r>
+      <w:proofErr w:type="spellStart"/>
+      <w:r>
+        <w:t>cojemos</w:t>
+      </w:r>
+      <w:proofErr w:type="spellEnd"/>
+      <w:r>
+        <w:t xml:space="preserve"> el máximo</w:t>
       </w:r>
     </w:p>
     <w:p/>
@@ -491,8 +608,13 @@
       </w:r>
     </w:p>
     <w:p>
-      <w:r>
-        <w:t>Varialbe lingüística definida por 4 elementos</w:t>
+      <w:proofErr w:type="spellStart"/>
+      <w:r>
+        <w:t>Varialbe</w:t>
+      </w:r>
+      <w:proofErr w:type="spellEnd"/>
+      <w:r>
+        <w:t xml:space="preserve"> lingüística definida por 4 elementos</w:t>
       </w:r>
     </w:p>
     <w:p>
@@ -534,8 +656,13 @@
         <w:t xml:space="preserve">T: </w:t>
       </w:r>
       <w:r>
-        <w:t>valores linguisticos</w:t>
-      </w:r>
+        <w:t xml:space="preserve">valores </w:t>
+      </w:r>
+      <w:proofErr w:type="spellStart"/>
+      <w:r>
+        <w:t>linguisticos</w:t>
+      </w:r>
+      <w:proofErr w:type="spellEnd"/>
     </w:p>
     <w:p>
       <w:pPr>
@@ -561,6 +688,52 @@
     <w:p>
       <w:r>
         <w:t>“Si x es A, entonces y es B”</w:t>
+      </w:r>
+    </w:p>
+    <w:p>
+      <w:r>
+        <w:br w:type="page"/>
+      </w:r>
+    </w:p>
+    <w:p>
+      <w:r>
+        <w:lastRenderedPageBreak/>
+        <w:t>31/10/2023</w:t>
+      </w:r>
+    </w:p>
+    <w:p/>
+    <w:p>
+      <w:r>
+        <w:t>Diseño de controles difusos</w:t>
+      </w:r>
+    </w:p>
+    <w:p>
+      <w:r>
+        <w:t xml:space="preserve">Un valor concreto se pasa por un proceso para </w:t>
+      </w:r>
+      <w:proofErr w:type="spellStart"/>
+      <w:r>
+        <w:t>difusarlo</w:t>
+      </w:r>
+      <w:proofErr w:type="spellEnd"/>
+      <w:r>
+        <w:t xml:space="preserve">, llamado </w:t>
+      </w:r>
+      <w:proofErr w:type="spellStart"/>
+      <w:r>
+        <w:t>fusificación</w:t>
+      </w:r>
+      <w:proofErr w:type="spellEnd"/>
+      <w:r>
+        <w:t xml:space="preserve">, y de un valor difuse a un valor concreto es </w:t>
+      </w:r>
+      <w:proofErr w:type="spellStart"/>
+      <w:r>
+        <w:t>defusificacion</w:t>
+      </w:r>
+      <w:proofErr w:type="spellEnd"/>
+      <w:r>
+        <w:t>.</w:t>
       </w:r>
     </w:p>
     <w:p/>

</xml_diff>